<commit_message>
created class 9 math qu
</commit_message>
<xml_diff>
--- a/3rd Tutorial 2024/Class7Math.docx
+++ b/3rd Tutorial 2024/Class7Math.docx
@@ -442,6 +442,7 @@
         </w:rPr>
         <w:t>.</w:t>
       </w:r>
+      <w:proofErr w:type="gramStart"/>
       <w:r>
         <w:rPr>
           <w:rFonts w:ascii="Nirmala UI" w:hAnsi="Nirmala UI" w:cs="Nirmala UI"/>
@@ -461,6 +462,7 @@
         <w:t>গু</w:t>
       </w:r>
       <w:proofErr w:type="spellEnd"/>
+      <w:proofErr w:type="gramEnd"/>
       <w:r>
         <w:rPr>
           <w:rFonts w:ascii="Nirmala UI" w:hAnsi="Nirmala UI" w:cs="Nirmala UI"/>
@@ -574,6 +576,7 @@
         </w:rPr>
         <w:t>.</w:t>
       </w:r>
+      <w:proofErr w:type="gramStart"/>
       <w:r>
         <w:rPr>
           <w:rFonts w:ascii="Nirmala UI" w:hAnsi="Nirmala UI" w:cs="Nirmala UI"/>
@@ -593,6 +596,7 @@
         <w:t>গু</w:t>
       </w:r>
       <w:proofErr w:type="spellEnd"/>
+      <w:proofErr w:type="gramEnd"/>
       <w:r>
         <w:rPr>
           <w:rFonts w:ascii="Nirmala UI" w:hAnsi="Nirmala UI" w:cs="Nirmala UI"/>
@@ -1118,6 +1122,12 @@
           <w:rFonts w:ascii="Nirmala UI" w:hAnsi="Nirmala UI" w:cs="Nirmala UI"/>
         </w:rPr>
       </w:pPr>
+      <w:r>
+        <w:rPr>
+          <w:rFonts w:ascii="Nirmala UI" w:hAnsi="Nirmala UI" w:cs="Nirmala UI"/>
+        </w:rPr>
+        <w:t xml:space="preserve"> </w:t>
+      </w:r>
     </w:p>
     <w:p>
       <w:pPr>
@@ -2841,9 +2851,17 @@
         <w:rPr>
           <w:rFonts w:ascii="Nirmala UI" w:hAnsi="Nirmala UI" w:cs="Nirmala UI"/>
         </w:rPr>
-        <w:t>ল.সা.গু</w:t>
-      </w:r>
-      <w:proofErr w:type="spellEnd"/>
+        <w:t>ল.</w:t>
+      </w:r>
+      <w:proofErr w:type="gramStart"/>
+      <w:r>
+        <w:rPr>
+          <w:rFonts w:ascii="Nirmala UI" w:hAnsi="Nirmala UI" w:cs="Nirmala UI"/>
+        </w:rPr>
+        <w:t>সা.গু</w:t>
+      </w:r>
+      <w:proofErr w:type="spellEnd"/>
+      <w:proofErr w:type="gramEnd"/>
       <w:r>
         <w:rPr>
           <w:rFonts w:ascii="Nirmala UI" w:hAnsi="Nirmala UI" w:cs="Nirmala UI"/>
@@ -2949,9 +2967,17 @@
         <w:rPr>
           <w:rFonts w:ascii="Nirmala UI" w:hAnsi="Nirmala UI" w:cs="Nirmala UI"/>
         </w:rPr>
-        <w:t>গ.সা.গু</w:t>
-      </w:r>
-      <w:proofErr w:type="spellEnd"/>
+        <w:t>গ.</w:t>
+      </w:r>
+      <w:proofErr w:type="gramStart"/>
+      <w:r>
+        <w:rPr>
+          <w:rFonts w:ascii="Nirmala UI" w:hAnsi="Nirmala UI" w:cs="Nirmala UI"/>
+        </w:rPr>
+        <w:t>সা.গু</w:t>
+      </w:r>
+      <w:proofErr w:type="spellEnd"/>
+      <w:proofErr w:type="gramEnd"/>
       <w:r>
         <w:rPr>
           <w:rFonts w:ascii="Nirmala UI" w:hAnsi="Nirmala UI" w:cs="Nirmala UI"/>

</xml_diff>